<commit_message>
xbar and r charts
</commit_message>
<xml_diff>
--- a/Report.docx
+++ b/Report.docx
@@ -42,7 +42,7 @@
           <w:szCs w:val="24"/>
         </w:rPr>
         <w:pict w14:anchorId="2224243C">
-          <v:rect id="_x0000_i1061" style="width:0;height:1.5pt" o:hralign="center" o:hrstd="t" o:hr="t" fillcolor="#a0a0a0" stroked="f"/>
+          <v:rect id="_x0000_i1025" style="width:0;height:1.5pt" o:hralign="center" o:hrstd="t" o:hr="t" fillcolor="#a0a0a0" stroked="f"/>
         </w:pict>
       </w:r>
     </w:p>
@@ -126,7 +126,7 @@
           <w:szCs w:val="24"/>
         </w:rPr>
         <w:pict w14:anchorId="5F8EE7AA">
-          <v:rect id="_x0000_i1062" style="width:0;height:1.5pt" o:hralign="center" o:hrstd="t" o:hr="t" fillcolor="#a0a0a0" stroked="f"/>
+          <v:rect id="_x0000_i1026" style="width:0;height:1.5pt" o:hralign="center" o:hrstd="t" o:hr="t" fillcolor="#a0a0a0" stroked="f"/>
         </w:pict>
       </w:r>
     </w:p>
@@ -169,29 +169,7 @@
           <w:sz w:val="24"/>
           <w:szCs w:val="24"/>
         </w:rPr>
-        <w:t>The dataset contains 25 samples, each with 5 observations, representing service startup times in milliseconds. One of the samples (Sample 10) contains an artificially introduced assignable cause, simulating an out-of-control event.</w:t>
-      </w:r>
-    </w:p>
-    <w:p>
-      <w:pPr>
-        <w:spacing w:before="100" w:beforeAutospacing="1" w:after="100" w:afterAutospacing="1" w:line="240" w:lineRule="auto"/>
-        <w:rPr>
-          <w:rFonts w:ascii="Times New Roman" w:eastAsia="Times New Roman" w:hAnsi="Times New Roman" w:cs="Times New Roman"/>
-          <w:noProof w:val="0"/>
-          <w:sz w:val="24"/>
-          <w:szCs w:val="24"/>
-        </w:rPr>
-      </w:pPr>
-      <w:r>
-        <w:rPr>
-          <w:rFonts w:ascii="Times New Roman" w:eastAsia="Times New Roman" w:hAnsi="Times New Roman" w:cs="Times New Roman"/>
-          <w:i/>
-          <w:iCs/>
-          <w:noProof w:val="0"/>
-          <w:sz w:val="24"/>
-          <w:szCs w:val="24"/>
-        </w:rPr>
-        <w:t>Insert Table 1: Simulated Sample Data with Mean, Range, and Assignable Cause Indicator Here</w:t>
+        <w:t xml:space="preserve">The dataset contains 25 samples, each with 5 observations, representing service startup times in milliseconds. </w:t>
       </w:r>
     </w:p>
     <w:p>
@@ -212,7 +190,7 @@
           <w:szCs w:val="24"/>
         </w:rPr>
         <w:pict w14:anchorId="085A44BF">
-          <v:rect id="_x0000_i1063" style="width:0;height:1.5pt" o:hralign="center" o:hrstd="t" o:hr="t" fillcolor="#a0a0a0" stroked="f"/>
+          <v:rect id="_x0000_i1027" style="width:0;height:1.5pt" o:hralign="center" o:hrstd="t" o:hr="t" fillcolor="#a0a0a0" stroked="f"/>
         </w:pict>
       </w:r>
     </w:p>
@@ -663,7 +641,6 @@
           <w:sz w:val="24"/>
           <w:szCs w:val="24"/>
         </w:rPr>
-        <w:lastRenderedPageBreak/>
         <w:t>3.2 Individual Chart (I-Chart)</w:t>
       </w:r>
       <w:r>
@@ -698,6 +675,7 @@
           <w:sz w:val="24"/>
           <w:szCs w:val="24"/>
         </w:rPr>
+        <w:lastRenderedPageBreak/>
         <w:t>UCL = xˉ+3σ\bar{x} + 3\sigma</w:t>
       </w:r>
     </w:p>
@@ -1364,7 +1342,6 @@
           <w:sz w:val="24"/>
           <w:szCs w:val="24"/>
         </w:rPr>
-        <w:lastRenderedPageBreak/>
         <w:t>Positive CUSUM: Ci+=max⁡(0,Ci−1++(xˉi−μ−k))C_i^+ = \max(0, C_{i-1}^+ + (\bar{x}_i - \mu - k))</w:t>
       </w:r>
     </w:p>
@@ -1433,6 +1410,7 @@
           <w:sz w:val="24"/>
           <w:szCs w:val="24"/>
         </w:rPr>
+        <w:lastRenderedPageBreak/>
         <w:t>An increasing trend is observed near Sample 10.</w:t>
       </w:r>
     </w:p>
@@ -1476,7 +1454,7 @@
           <w:szCs w:val="24"/>
         </w:rPr>
         <w:pict w14:anchorId="0A0BFAA7">
-          <v:rect id="_x0000_i1064" style="width:0;height:1.5pt" o:hralign="center" o:hrstd="t" o:hr="t" fillcolor="#a0a0a0" stroked="f"/>
+          <v:rect id="_x0000_i1028" style="width:0;height:1.5pt" o:hralign="center" o:hrstd="t" o:hr="t" fillcolor="#a0a0a0" stroked="f"/>
         </w:pict>
       </w:r>
     </w:p>
@@ -2546,7 +2524,7 @@
           <w:szCs w:val="24"/>
         </w:rPr>
         <w:pict w14:anchorId="089B930A">
-          <v:rect id="_x0000_i1065" style="width:0;height:1.5pt" o:hralign="center" o:hrstd="t" o:hr="t" fillcolor="#a0a0a0" stroked="f"/>
+          <v:rect id="_x0000_i1029" style="width:0;height:1.5pt" o:hralign="center" o:hrstd="t" o:hr="t" fillcolor="#a0a0a0" stroked="f"/>
         </w:pict>
       </w:r>
     </w:p>
@@ -2610,7 +2588,7 @@
           <w:szCs w:val="24"/>
         </w:rPr>
         <w:pict w14:anchorId="5364AD37">
-          <v:rect id="_x0000_i1066" style="width:0;height:1.5pt" o:hralign="center" o:hrstd="t" o:hr="t" fillcolor="#a0a0a0" stroked="f"/>
+          <v:rect id="_x0000_i1030" style="width:0;height:1.5pt" o:hralign="center" o:hrstd="t" o:hr="t" fillcolor="#a0a0a0" stroked="f"/>
         </w:pict>
       </w:r>
     </w:p>

</xml_diff>